<commit_message>
Edit file and add file
</commit_message>
<xml_diff>
--- a/read.me.docx
+++ b/read.me.docx
@@ -20,6 +20,16 @@
       <w:r>
         <w:t xml:space="preserve"> This is a test.</w:t>
       </w:r>
+      <w:r>
+        <w:t xml:space="preserve"> </w:t>
+      </w:r>
+    </w:p>
+    <w:p>
+      <w:r>
+        <w:t>This is a merge test.</w:t>
+      </w:r>
+    </w:p>
+    <w:p>
       <w:bookmarkStart w:id="0" w:name="_GoBack"/>
       <w:bookmarkEnd w:id="0"/>
     </w:p>

</xml_diff>